<commit_message>
enhancement: updated document templates
</commit_message>
<xml_diff>
--- a/admission-api/private/templates/BACHELOR_121_PROFESSIONAL_FULL_TIME_BUDGET.docx
+++ b/admission-api/private/templates/BACHELOR_121_PROFESSIONAL_FULL_TIME_BUDGET.docx
@@ -1,6 +1,6 @@
 
 <file path=word/document.xml><?xml version="1.0" encoding="utf-8"?>
-<w:document xmlns:wpc="http://schemas.microsoft.com/office/word/2010/wordprocessingCanvas" xmlns:cx="http://schemas.microsoft.com/office/drawing/2014/chartex" xmlns:cx1="http://schemas.microsoft.com/office/drawing/2015/9/8/chartex" xmlns:cx2="http://schemas.microsoft.com/office/drawing/2015/10/21/chartex" xmlns:cx3="http://schemas.microsoft.com/office/drawing/2016/5/9/chartex" xmlns:cx4="http://schemas.microsoft.com/office/drawing/2016/5/10/chartex" xmlns:cx5="http://schemas.microsoft.com/office/drawing/2016/5/11/chartex" xmlns:cx6="http://schemas.microsoft.com/office/drawing/2016/5/12/chartex" xmlns:cx7="http://schemas.microsoft.com/office/drawing/2016/5/13/chartex" xmlns:cx8="http://schemas.microsoft.com/office/drawing/2016/5/14/chartex" xmlns:mc="http://schemas.openxmlformats.org/markup-compatibility/2006" xmlns:aink="http://schemas.microsoft.com/office/drawing/2016/ink" xmlns:am3d="http://schemas.microsoft.com/office/drawing/2017/model3d" xmlns:o="urn:schemas-microsoft-com:office:office" xmlns:r="http://schemas.openxmlformats.org/officeDocument/2006/relationships" xmlns:m="http://schemas.openxmlformats.org/officeDocument/2006/math" xmlns:v="urn:schemas-microsoft-com:vml" xmlns:wp14="http://schemas.microsoft.com/office/word/2010/wordprocessingDrawing" xmlns:wp="http://schemas.openxmlformats.org/drawingml/2006/wordprocessingDrawing" xmlns:w10="urn:schemas-microsoft-com:office:word" xmlns:w="http://schemas.openxmlformats.org/wordprocessingml/2006/main" xmlns:w14="http://schemas.microsoft.com/office/word/2010/wordml" xmlns:w15="http://schemas.microsoft.com/office/word/2012/wordml" xmlns:w16cex="http://schemas.microsoft.com/office/word/2018/wordml/cex" xmlns:w16cid="http://schemas.microsoft.com/office/word/2016/wordml/cid" xmlns:w16="http://schemas.microsoft.com/office/word/2018/wordml" xmlns:w16sdtdh="http://schemas.microsoft.com/office/word/2020/wordml/sdtdatahash" xmlns:w16se="http://schemas.microsoft.com/office/word/2015/wordml/symex" xmlns:wpg="http://schemas.microsoft.com/office/word/2010/wordprocessingGroup" xmlns:wpi="http://schemas.microsoft.com/office/word/2010/wordprocessingInk" xmlns:wne="http://schemas.microsoft.com/office/word/2006/wordml" xmlns:wps="http://schemas.microsoft.com/office/word/2010/wordprocessingShape" mc:Ignorable="w14 w15 w16se w16cid w16 w16cex w16sdtdh wp14">
+<w:document xmlns:wpc="http://schemas.microsoft.com/office/word/2010/wordprocessingCanvas" xmlns:cx="http://schemas.microsoft.com/office/drawing/2014/chartex" xmlns:cx1="http://schemas.microsoft.com/office/drawing/2015/9/8/chartex" xmlns:cx2="http://schemas.microsoft.com/office/drawing/2015/10/21/chartex" xmlns:cx3="http://schemas.microsoft.com/office/drawing/2016/5/9/chartex" xmlns:cx4="http://schemas.microsoft.com/office/drawing/2016/5/10/chartex" xmlns:cx5="http://schemas.microsoft.com/office/drawing/2016/5/11/chartex" xmlns:cx6="http://schemas.microsoft.com/office/drawing/2016/5/12/chartex" xmlns:cx7="http://schemas.microsoft.com/office/drawing/2016/5/13/chartex" xmlns:cx8="http://schemas.microsoft.com/office/drawing/2016/5/14/chartex" xmlns:mc="http://schemas.openxmlformats.org/markup-compatibility/2006" xmlns:aink="http://schemas.microsoft.com/office/drawing/2016/ink" xmlns:am3d="http://schemas.microsoft.com/office/drawing/2017/model3d" xmlns:o="urn:schemas-microsoft-com:office:office" xmlns:r="http://schemas.openxmlformats.org/officeDocument/2006/relationships" xmlns:m="http://schemas.openxmlformats.org/officeDocument/2006/math" xmlns:v="urn:schemas-microsoft-com:vml" xmlns:wp14="http://schemas.microsoft.com/office/word/2010/wordprocessingDrawing" xmlns:wp="http://schemas.openxmlformats.org/drawingml/2006/wordprocessingDrawing" xmlns:w10="urn:schemas-microsoft-com:office:word" xmlns:w="http://schemas.openxmlformats.org/wordprocessingml/2006/main" xmlns:w14="http://schemas.microsoft.com/office/word/2010/wordml" xmlns:w15="http://schemas.microsoft.com/office/word/2012/wordml" xmlns:w16cid="http://schemas.microsoft.com/office/word/2016/wordml/cid" xmlns:w16se="http://schemas.microsoft.com/office/word/2015/wordml/symex" xmlns:wpg="http://schemas.microsoft.com/office/word/2010/wordprocessingGroup" xmlns:wpi="http://schemas.microsoft.com/office/word/2010/wordprocessingInk" xmlns:wne="http://schemas.microsoft.com/office/word/2006/wordml" xmlns:wps="http://schemas.microsoft.com/office/word/2010/wordprocessingShape" mc:Ignorable="w14 w15 w16se w16cid wp14">
   <w:body>
     <w:p>
       <w:pPr>
@@ -114,8 +114,6 @@
         </w:tc>
       </w:tr>
     </w:tbl>
-    <w:bookmarkStart w:id="0" w:name="_Hlk48749571"/>
-    <w:bookmarkStart w:id="1" w:name="_Hlk48814905"/>
     <w:p>
       <w:pPr>
         <w:pStyle w:val="a3"/>
@@ -127,6 +125,8 @@
           <w:sz w:val="20"/>
         </w:rPr>
       </w:pPr>
+      <w:bookmarkStart w:id="0" w:name="_Hlk48749571"/>
+      <w:bookmarkStart w:id="1" w:name="_Hlk48814905"/>
       <w:r>
         <w:rPr>
           <w:rFonts w:ascii="Times New Roman" w:hAnsi="Times New Roman"/>
@@ -138,15 +138,15 @@
         <mc:AlternateContent>
           <mc:Choice Requires="wps">
             <w:drawing>
-              <wp:anchor distT="45720" distB="45720" distL="114300" distR="114300" simplePos="0" relativeHeight="251659264" behindDoc="0" locked="0" layoutInCell="1" allowOverlap="1" wp14:anchorId="38E3064E" wp14:editId="5BD22EF8">
+              <wp:anchor distT="45720" distB="45720" distL="114300" distR="114300" simplePos="0" relativeHeight="251659264" behindDoc="0" locked="0" layoutInCell="1" allowOverlap="1" wp14:anchorId="38E3064E" wp14:editId="66E38277">
                 <wp:simplePos x="0" y="0"/>
                 <wp:positionH relativeFrom="margin">
-                  <wp:posOffset>525145</wp:posOffset>
+                  <wp:align>right</wp:align>
                 </wp:positionH>
                 <wp:positionV relativeFrom="paragraph">
-                  <wp:posOffset>401955</wp:posOffset>
+                  <wp:posOffset>396240</wp:posOffset>
                 </wp:positionV>
-                <wp:extent cx="6225989" cy="1404620"/>
+                <wp:extent cx="5715000" cy="1404620"/>
                 <wp:effectExtent l="0" t="0" r="0" b="1270"/>
                 <wp:wrapNone/>
                 <wp:docPr id="217" name="Текстове поле 2"/>
@@ -162,7 +162,7 @@
                       <wps:spPr bwMode="auto">
                         <a:xfrm>
                           <a:off x="0" y="0"/>
-                          <a:ext cx="6225989" cy="1404620"/>
+                          <a:ext cx="5715000" cy="1404620"/>
                         </a:xfrm>
                         <a:prstGeom prst="rect">
                           <a:avLst/>
@@ -190,7 +190,23 @@
                                 <w:sz w:val="20"/>
                                 <w:lang w:val="en-US"/>
                               </w:rPr>
-                              <w:t>{#entrant}{lastName} {</w:t>
+                              <w:t>{#entrant}{</w:t>
+                            </w:r>
+                            <w:proofErr w:type="spellStart"/>
+                            <w:r>
+                              <w:rPr>
+                                <w:sz w:val="20"/>
+                                <w:lang w:val="en-US"/>
+                              </w:rPr>
+                              <w:t>lastName</w:t>
+                            </w:r>
+                            <w:proofErr w:type="spellEnd"/>
+                            <w:r>
+                              <w:rPr>
+                                <w:sz w:val="20"/>
+                                <w:lang w:val="en-US"/>
+                              </w:rPr>
+                              <w:t>} {</w:t>
                             </w:r>
                             <w:proofErr w:type="spellStart"/>
                             <w:r>
@@ -248,7 +264,7 @@
                 <v:stroke joinstyle="miter"/>
                 <v:path gradientshapeok="t" o:connecttype="rect"/>
               </v:shapetype>
-              <v:shape id="Текстове поле 2" o:spid="_x0000_s1026" type="#_x0000_t202" style="position:absolute;left:0;text-align:left;margin-left:41.35pt;margin-top:31.65pt;width:490.25pt;height:110.6pt;z-index:251659264;visibility:visible;mso-wrap-style:square;mso-width-percent:0;mso-height-percent:200;mso-wrap-distance-left:9pt;mso-wrap-distance-top:3.6pt;mso-wrap-distance-right:9pt;mso-wrap-distance-bottom:3.6pt;mso-position-horizontal:absolute;mso-position-horizontal-relative:margin;mso-position-vertical:absolute;mso-position-vertical-relative:text;mso-width-percent:0;mso-height-percent:200;mso-width-relative:margin;mso-height-relative:margin;v-text-anchor:top" o:gfxdata="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" filled="f" stroked="f">
+              <v:shape id="Текстове поле 2" o:spid="_x0000_s1026" type="#_x0000_t202" style="position:absolute;left:0;text-align:left;margin-left:398.8pt;margin-top:31.2pt;width:450pt;height:110.6pt;z-index:251659264;visibility:visible;mso-wrap-style:square;mso-width-percent:0;mso-height-percent:200;mso-wrap-distance-left:9pt;mso-wrap-distance-top:3.6pt;mso-wrap-distance-right:9pt;mso-wrap-distance-bottom:3.6pt;mso-position-horizontal:right;mso-position-horizontal-relative:margin;mso-position-vertical:absolute;mso-position-vertical-relative:text;mso-width-percent:0;mso-height-percent:200;mso-width-relative:margin;mso-height-relative:margin;v-text-anchor:top" o:gfxdata="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" filled="f" stroked="f">
                 <v:textbox style="mso-fit-shape-to-text:t">
                   <w:txbxContent>
                     <w:p>
@@ -264,7 +280,23 @@
                           <w:sz w:val="20"/>
                           <w:lang w:val="en-US"/>
                         </w:rPr>
-                        <w:t>{#entrant}{lastName} {</w:t>
+                        <w:t>{#entrant}{</w:t>
+                      </w:r>
+                      <w:proofErr w:type="spellStart"/>
+                      <w:r>
+                        <w:rPr>
+                          <w:sz w:val="20"/>
+                          <w:lang w:val="en-US"/>
+                        </w:rPr>
+                        <w:t>lastName</w:t>
+                      </w:r>
+                      <w:proofErr w:type="spellEnd"/>
+                      <w:r>
+                        <w:rPr>
+                          <w:sz w:val="20"/>
+                          <w:lang w:val="en-US"/>
+                        </w:rPr>
+                        <w:t>} {</w:t>
                       </w:r>
                       <w:proofErr w:type="spellStart"/>
                       <w:r>
@@ -364,28 +396,84 @@
           <w:rFonts w:ascii="Times New Roman" w:hAnsi="Times New Roman"/>
           <w:sz w:val="20"/>
         </w:rPr>
-        <w:t xml:space="preserve">який (-ка) діє на підставі Доручення ректора № </w:t>
-      </w:r>
-      <w:r>
-        <w:rPr>
-          <w:rFonts w:ascii="Times New Roman" w:hAnsi="Times New Roman"/>
-          <w:sz w:val="20"/>
-        </w:rPr>
-        <w:t>65</w:t>
-      </w:r>
-      <w:r>
-        <w:rPr>
-          <w:rFonts w:ascii="Times New Roman" w:hAnsi="Times New Roman"/>
-          <w:sz w:val="20"/>
-        </w:rPr>
-        <w:t xml:space="preserve"> від </w:t>
-      </w:r>
-      <w:r>
-        <w:rPr>
-          <w:rFonts w:ascii="Times New Roman" w:hAnsi="Times New Roman"/>
-          <w:sz w:val="20"/>
-        </w:rPr>
-        <w:t>01 травня 2023 року</w:t>
+        <w:t>який (-ка) діє на підставі Доручення</w:t>
+      </w:r>
+      <w:r>
+        <w:rPr>
+          <w:rFonts w:ascii="Times New Roman" w:hAnsi="Times New Roman"/>
+          <w:sz w:val="20"/>
+        </w:rPr>
+        <w:t xml:space="preserve"> в.о.</w:t>
+      </w:r>
+      <w:r>
+        <w:rPr>
+          <w:rFonts w:ascii="Times New Roman" w:hAnsi="Times New Roman"/>
+          <w:sz w:val="20"/>
+        </w:rPr>
+        <w:t xml:space="preserve"> ректора </w:t>
+      </w:r>
+      <w:r>
+        <w:rPr>
+          <w:rFonts w:ascii="Times New Roman" w:hAnsi="Times New Roman"/>
+          <w:sz w:val="20"/>
+        </w:rPr>
+        <w:t xml:space="preserve">№ </w:t>
+      </w:r>
+      <w:r>
+        <w:rPr>
+          <w:rFonts w:ascii="Times New Roman" w:hAnsi="Times New Roman"/>
+          <w:sz w:val="20"/>
+        </w:rPr>
+        <w:t>70</w:t>
+      </w:r>
+      <w:r>
+        <w:rPr>
+          <w:rFonts w:ascii="Times New Roman" w:hAnsi="Times New Roman"/>
+          <w:sz w:val="20"/>
+        </w:rPr>
+        <w:t xml:space="preserve"> від 0</w:t>
+      </w:r>
+      <w:r>
+        <w:rPr>
+          <w:rFonts w:ascii="Times New Roman" w:hAnsi="Times New Roman"/>
+          <w:sz w:val="20"/>
+        </w:rPr>
+        <w:t>9</w:t>
+      </w:r>
+      <w:r>
+        <w:rPr>
+          <w:rFonts w:ascii="Times New Roman" w:hAnsi="Times New Roman"/>
+          <w:sz w:val="20"/>
+        </w:rPr>
+        <w:t xml:space="preserve"> </w:t>
+      </w:r>
+      <w:r>
+        <w:rPr>
+          <w:rFonts w:ascii="Times New Roman" w:hAnsi="Times New Roman"/>
+          <w:sz w:val="20"/>
+        </w:rPr>
+        <w:t>липня</w:t>
+      </w:r>
+      <w:r>
+        <w:rPr>
+          <w:rFonts w:ascii="Times New Roman" w:hAnsi="Times New Roman"/>
+          <w:sz w:val="20"/>
+        </w:rPr>
+        <w:t xml:space="preserve"> 202</w:t>
+      </w:r>
+      <w:r>
+        <w:rPr>
+          <w:rFonts w:ascii="Times New Roman" w:hAnsi="Times New Roman"/>
+          <w:sz w:val="20"/>
+        </w:rPr>
+        <w:t>4</w:t>
+      </w:r>
+      <w:r>
+        <w:rPr>
+          <w:rFonts w:ascii="Times New Roman" w:hAnsi="Times New Roman"/>
+          <w:sz w:val="20"/>
+        </w:rPr>
+        <w:t xml:space="preserve"> року</w:t>
       </w:r>
       <w:r>
         <w:rPr>
@@ -402,19 +490,33 @@
         </w:rPr>
         <w:t>з однієї сторони,</w:t>
       </w:r>
-    </w:p>
-    <w:p>
-      <w:pPr>
-        <w:jc w:val="both"/>
-        <w:rPr>
-          <w:sz w:val="20"/>
-        </w:rPr>
-      </w:pPr>
-      <w:r>
-        <w:rPr>
-          <w:sz w:val="20"/>
-        </w:rPr>
-        <w:t>вступник __________________________________________________________________________________________________</w:t>
+      <w:r>
+        <w:rPr>
+          <w:rFonts w:ascii="Times New Roman" w:hAnsi="Times New Roman"/>
+          <w:sz w:val="20"/>
+        </w:rPr>
+        <w:t xml:space="preserve"> </w:t>
+      </w:r>
+      <w:r>
+        <w:rPr>
+          <w:rFonts w:ascii="Times New Roman" w:hAnsi="Times New Roman"/>
+          <w:sz w:val="20"/>
+        </w:rPr>
+        <w:t>вступник</w:t>
+      </w:r>
+      <w:r>
+        <w:rPr>
+          <w:rFonts w:ascii="Times New Roman" w:hAnsi="Times New Roman"/>
+          <w:sz w:val="20"/>
+        </w:rPr>
+        <w:t xml:space="preserve"> ___________</w:t>
+      </w:r>
+      <w:r>
+        <w:rPr>
+          <w:rFonts w:ascii="Times New Roman" w:hAnsi="Times New Roman"/>
+          <w:sz w:val="20"/>
+        </w:rPr>
+        <w:t>_______________________________________________________________________________</w:t>
       </w:r>
     </w:p>
     <w:p>
@@ -440,13 +542,13 @@
         <mc:AlternateContent>
           <mc:Choice Requires="wps">
             <w:drawing>
-              <wp:anchor distT="45720" distB="45720" distL="114300" distR="114300" simplePos="0" relativeHeight="251661312" behindDoc="0" locked="0" layoutInCell="1" allowOverlap="1" wp14:anchorId="121E9033" wp14:editId="459EAC75">
+              <wp:anchor distT="45720" distB="45720" distL="114300" distR="114300" simplePos="0" relativeHeight="251661312" behindDoc="0" locked="0" layoutInCell="1" allowOverlap="1" wp14:anchorId="121E9033" wp14:editId="7CB84097">
                 <wp:simplePos x="0" y="0"/>
                 <wp:positionH relativeFrom="margin">
                   <wp:align>right</wp:align>
                 </wp:positionH>
                 <wp:positionV relativeFrom="paragraph">
-                  <wp:posOffset>69850</wp:posOffset>
+                  <wp:posOffset>50165</wp:posOffset>
                 </wp:positionV>
                 <wp:extent cx="4074011" cy="1404620"/>
                 <wp:effectExtent l="0" t="0" r="0" b="1270"/>
@@ -506,7 +608,23 @@
                                 <w:sz w:val="20"/>
                                 <w:lang w:val="en-US"/>
                               </w:rPr>
-                              <w:t>}{lastName} {</w:t>
+                              <w:t>}{</w:t>
+                            </w:r>
+                            <w:proofErr w:type="spellStart"/>
+                            <w:r>
+                              <w:rPr>
+                                <w:sz w:val="20"/>
+                                <w:lang w:val="en-US"/>
+                              </w:rPr>
+                              <w:t>lastName</w:t>
+                            </w:r>
+                            <w:proofErr w:type="spellEnd"/>
+                            <w:r>
+                              <w:rPr>
+                                <w:sz w:val="20"/>
+                                <w:lang w:val="en-US"/>
+                              </w:rPr>
+                              <w:t>} {</w:t>
                             </w:r>
                             <w:proofErr w:type="spellStart"/>
                             <w:r>
@@ -574,7 +692,7 @@
           </mc:Choice>
           <mc:Fallback>
             <w:pict>
-              <v:shape w14:anchorId="121E9033" id="_x0000_s1027" type="#_x0000_t202" style="position:absolute;left:0;text-align:left;margin-left:269.6pt;margin-top:5.5pt;width:320.8pt;height:110.6pt;z-index:251661312;visibility:visible;mso-wrap-style:square;mso-width-percent:0;mso-height-percent:200;mso-wrap-distance-left:9pt;mso-wrap-distance-top:3.6pt;mso-wrap-distance-right:9pt;mso-wrap-distance-bottom:3.6pt;mso-position-horizontal:right;mso-position-horizontal-relative:margin;mso-position-vertical:absolute;mso-position-vertical-relative:text;mso-width-percent:0;mso-height-percent:200;mso-width-relative:margin;mso-height-relative:margin;v-text-anchor:top" o:gfxdata="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" filled="f" stroked="f">
+              <v:shape w14:anchorId="121E9033" id="_x0000_s1027" type="#_x0000_t202" style="position:absolute;left:0;text-align:left;margin-left:269.6pt;margin-top:3.95pt;width:320.8pt;height:110.6pt;z-index:251661312;visibility:visible;mso-wrap-style:square;mso-width-percent:0;mso-height-percent:200;mso-wrap-distance-left:9pt;mso-wrap-distance-top:3.6pt;mso-wrap-distance-right:9pt;mso-wrap-distance-bottom:3.6pt;mso-position-horizontal:right;mso-position-horizontal-relative:margin;mso-position-vertical:absolute;mso-position-vertical-relative:text;mso-width-percent:0;mso-height-percent:200;mso-width-relative:margin;mso-height-relative:margin;v-text-anchor:top" o:gfxdata="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" filled="f" stroked="f">
                 <v:textbox style="mso-fit-shape-to-text:t">
                   <w:txbxContent>
                     <w:p>
@@ -604,7 +722,23 @@
                           <w:sz w:val="20"/>
                           <w:lang w:val="en-US"/>
                         </w:rPr>
-                        <w:t>}{lastName} {</w:t>
+                        <w:t>}{</w:t>
+                      </w:r>
+                      <w:proofErr w:type="spellStart"/>
+                      <w:r>
+                        <w:rPr>
+                          <w:sz w:val="20"/>
+                          <w:lang w:val="en-US"/>
+                        </w:rPr>
+                        <w:t>lastName</w:t>
+                      </w:r>
+                      <w:proofErr w:type="spellEnd"/>
+                      <w:r>
+                        <w:rPr>
+                          <w:sz w:val="20"/>
+                          <w:lang w:val="en-US"/>
+                        </w:rPr>
+                        <w:t>} {</w:t>
                       </w:r>
                       <w:proofErr w:type="spellStart"/>
                       <w:r>
@@ -671,6 +805,13 @@
       <w:r>
         <w:rPr>
           <w:rFonts w:ascii="Times New Roman" w:hAnsi="Times New Roman"/>
+          <w:sz w:val="20"/>
+        </w:rPr>
+        <w:t xml:space="preserve">                          </w:t>
+      </w:r>
+      <w:r>
+        <w:rPr>
+          <w:rFonts w:ascii="Times New Roman" w:hAnsi="Times New Roman"/>
           <w:sz w:val="16"/>
           <w:szCs w:val="16"/>
         </w:rPr>
@@ -753,6 +894,8 @@
         </w:rPr>
         <w:t>Загальні питання</w:t>
       </w:r>
+      <w:bookmarkStart w:id="2" w:name="_GoBack"/>
+      <w:bookmarkEnd w:id="2"/>
     </w:p>
     <w:p>
       <w:pPr>
@@ -813,7 +956,7 @@
           <w:b/>
           <w:bCs/>
           <w:sz w:val="20"/>
-          <w:lang w:val="en-US"/>
+          <w:lang w:val="ru-RU"/>
         </w:rPr>
         <w:t>1</w:t>
       </w:r>
@@ -1301,7 +1444,7 @@
           <w:sz w:val="20"/>
         </w:rPr>
       </w:pPr>
-      <w:bookmarkStart w:id="2" w:name="_Hlk48810337"/>
+      <w:bookmarkStart w:id="3" w:name="_Hlk48810337"/>
       <w:r>
         <w:rPr>
           <w:rFonts w:ascii="Times New Roman" w:hAnsi="Times New Roman"/>
@@ -1345,7 +1488,7 @@
         <w:t>Університету;</w:t>
       </w:r>
     </w:p>
-    <w:bookmarkEnd w:id="2"/>
+    <w:bookmarkEnd w:id="3"/>
     <w:p>
       <w:pPr>
         <w:pStyle w:val="a3"/>
@@ -1399,7 +1542,7 @@
         </w:rPr>
         <w:t xml:space="preserve">1) вимагати від здобувача виконання освітньої програми, </w:t>
       </w:r>
-      <w:bookmarkStart w:id="3" w:name="_Hlk48897443"/>
+      <w:bookmarkStart w:id="4" w:name="_Hlk48897443"/>
       <w:r>
         <w:rPr>
           <w:rFonts w:ascii="Times New Roman" w:hAnsi="Times New Roman"/>
@@ -1407,7 +1550,7 @@
         </w:rPr>
         <w:t>положення про організацію освітнього процесу, інших нормативних документів в Університеті</w:t>
       </w:r>
-      <w:bookmarkEnd w:id="3"/>
+      <w:bookmarkEnd w:id="4"/>
       <w:r>
         <w:rPr>
           <w:rFonts w:ascii="Times New Roman" w:hAnsi="Times New Roman"/>
@@ -1869,7 +2012,7 @@
         </w:rPr>
         <w:t>15. </w:t>
       </w:r>
-      <w:bookmarkStart w:id="4" w:name="_Hlk48816226"/>
+      <w:bookmarkStart w:id="5" w:name="_Hlk48816226"/>
       <w:r>
         <w:rPr>
           <w:rFonts w:ascii="Times New Roman" w:hAnsi="Times New Roman"/>
@@ -1877,7 +2020,7 @@
         </w:rPr>
         <w:t>Сторони звільняються від відповідальності за порушення зобов’язань за договором, якщо порушення стали наслідком обставин непереборної сили. При цьому строк дії договору може бути продовжено на час дії таких обставин та їх наслідків.</w:t>
       </w:r>
-      <w:bookmarkEnd w:id="4"/>
+      <w:bookmarkEnd w:id="5"/>
     </w:p>
     <w:p>
       <w:pPr>
@@ -2392,7 +2535,7 @@
                                       <w:szCs w:val="16"/>
                                     </w:rPr>
                                   </w:pPr>
-                                  <w:bookmarkStart w:id="5" w:name="_Hlk141468956"/>
+                                  <w:bookmarkStart w:id="6" w:name="_Hlk141468956"/>
                                   <w:r>
                                     <w:rPr>
                                       <w:sz w:val="16"/>
@@ -2401,7 +2544,7 @@
                                     </w:rPr>
                                     <w:t>{#entrant}</w:t>
                                   </w:r>
-                                  <w:bookmarkEnd w:id="5"/>
+                                  <w:bookmarkEnd w:id="6"/>
                                   <w:r>
                                     <w:rPr>
                                       <w:sz w:val="16"/>
@@ -2441,7 +2584,7 @@
                                 <w:szCs w:val="16"/>
                               </w:rPr>
                             </w:pPr>
-                            <w:bookmarkStart w:id="6" w:name="_Hlk141468956"/>
+                            <w:bookmarkStart w:id="7" w:name="_Hlk141468956"/>
                             <w:r>
                               <w:rPr>
                                 <w:sz w:val="16"/>
@@ -2450,7 +2593,7 @@
                               </w:rPr>
                               <w:t>{#entrant}</w:t>
                             </w:r>
-                            <w:bookmarkEnd w:id="6"/>
+                            <w:bookmarkEnd w:id="7"/>
                             <w:r>
                               <w:rPr>
                                 <w:sz w:val="16"/>
@@ -7145,25 +7288,7 @@
                                 <w:szCs w:val="16"/>
                                 <w:lang w:val="en-US"/>
                               </w:rPr>
-                              <w:t>{</w:t>
-                            </w:r>
-                            <w:proofErr w:type="spellStart"/>
-                            <w:r>
-                              <w:rPr>
-                                <w:sz w:val="16"/>
-                                <w:szCs w:val="16"/>
-                                <w:lang w:val="en-US"/>
-                              </w:rPr>
-                              <w:t>bigName</w:t>
-                            </w:r>
-                            <w:proofErr w:type="spellEnd"/>
-                            <w:r>
-                              <w:rPr>
-                                <w:sz w:val="16"/>
-                                <w:szCs w:val="16"/>
-                                <w:lang w:val="en-US"/>
-                              </w:rPr>
-                              <w:t>}{/entrant}</w:t>
+                              <w:t>{bigName}{/entrant}</w:t>
                             </w:r>
                           </w:p>
                         </w:txbxContent>
@@ -7425,25 +7550,7 @@
                                 <w:szCs w:val="16"/>
                                 <w:lang w:val="en-US"/>
                               </w:rPr>
-                              <w:t>{</w:t>
-                            </w:r>
-                            <w:proofErr w:type="spellStart"/>
-                            <w:r>
-                              <w:rPr>
-                                <w:sz w:val="16"/>
-                                <w:szCs w:val="16"/>
-                                <w:lang w:val="en-US"/>
-                              </w:rPr>
-                              <w:t>bigName</w:t>
-                            </w:r>
-                            <w:proofErr w:type="spellEnd"/>
-                            <w:r>
-                              <w:rPr>
-                                <w:sz w:val="16"/>
-                                <w:szCs w:val="16"/>
-                                <w:lang w:val="en-US"/>
-                              </w:rPr>
-                              <w:t>}{/representative}</w:t>
+                              <w:t>{bigName}{/representative}</w:t>
                             </w:r>
                           </w:p>
                         </w:txbxContent>
@@ -7528,7 +7635,7 @@
 </file>
 
 <file path=word/numbering.xml><?xml version="1.0" encoding="utf-8"?>
-<w:numbering xmlns:wpc="http://schemas.microsoft.com/office/word/2010/wordprocessingCanvas" xmlns:cx="http://schemas.microsoft.com/office/drawing/2014/chartex" xmlns:cx1="http://schemas.microsoft.com/office/drawing/2015/9/8/chartex" xmlns:cx2="http://schemas.microsoft.com/office/drawing/2015/10/21/chartex" xmlns:cx3="http://schemas.microsoft.com/office/drawing/2016/5/9/chartex" xmlns:cx4="http://schemas.microsoft.com/office/drawing/2016/5/10/chartex" xmlns:cx5="http://schemas.microsoft.com/office/drawing/2016/5/11/chartex" xmlns:cx6="http://schemas.microsoft.com/office/drawing/2016/5/12/chartex" xmlns:cx7="http://schemas.microsoft.com/office/drawing/2016/5/13/chartex" xmlns:cx8="http://schemas.microsoft.com/office/drawing/2016/5/14/chartex" xmlns:mc="http://schemas.openxmlformats.org/markup-compatibility/2006" xmlns:aink="http://schemas.microsoft.com/office/drawing/2016/ink" xmlns:am3d="http://schemas.microsoft.com/office/drawing/2017/model3d" xmlns:o="urn:schemas-microsoft-com:office:office" xmlns:r="http://schemas.openxmlformats.org/officeDocument/2006/relationships" xmlns:m="http://schemas.openxmlformats.org/officeDocument/2006/math" xmlns:v="urn:schemas-microsoft-com:vml" xmlns:wp14="http://schemas.microsoft.com/office/word/2010/wordprocessingDrawing" xmlns:wp="http://schemas.openxmlformats.org/drawingml/2006/wordprocessingDrawing" xmlns:w10="urn:schemas-microsoft-com:office:word" xmlns:w="http://schemas.openxmlformats.org/wordprocessingml/2006/main" xmlns:w14="http://schemas.microsoft.com/office/word/2010/wordml" xmlns:w15="http://schemas.microsoft.com/office/word/2012/wordml" xmlns:w16cex="http://schemas.microsoft.com/office/word/2018/wordml/cex" xmlns:w16cid="http://schemas.microsoft.com/office/word/2016/wordml/cid" xmlns:w16="http://schemas.microsoft.com/office/word/2018/wordml" xmlns:w16sdtdh="http://schemas.microsoft.com/office/word/2020/wordml/sdtdatahash" xmlns:w16se="http://schemas.microsoft.com/office/word/2015/wordml/symex" xmlns:wpg="http://schemas.microsoft.com/office/word/2010/wordprocessingGroup" xmlns:wpi="http://schemas.microsoft.com/office/word/2010/wordprocessingInk" xmlns:wne="http://schemas.microsoft.com/office/word/2006/wordml" xmlns:wps="http://schemas.microsoft.com/office/word/2010/wordprocessingShape" mc:Ignorable="w14 w15 w16se w16cid w16 w16cex w16sdtdh wp14">
+<w:numbering xmlns:wpc="http://schemas.microsoft.com/office/word/2010/wordprocessingCanvas" xmlns:cx="http://schemas.microsoft.com/office/drawing/2014/chartex" xmlns:cx1="http://schemas.microsoft.com/office/drawing/2015/9/8/chartex" xmlns:cx2="http://schemas.microsoft.com/office/drawing/2015/10/21/chartex" xmlns:cx3="http://schemas.microsoft.com/office/drawing/2016/5/9/chartex" xmlns:cx4="http://schemas.microsoft.com/office/drawing/2016/5/10/chartex" xmlns:cx5="http://schemas.microsoft.com/office/drawing/2016/5/11/chartex" xmlns:cx6="http://schemas.microsoft.com/office/drawing/2016/5/12/chartex" xmlns:cx7="http://schemas.microsoft.com/office/drawing/2016/5/13/chartex" xmlns:cx8="http://schemas.microsoft.com/office/drawing/2016/5/14/chartex" xmlns:mc="http://schemas.openxmlformats.org/markup-compatibility/2006" xmlns:aink="http://schemas.microsoft.com/office/drawing/2016/ink" xmlns:am3d="http://schemas.microsoft.com/office/drawing/2017/model3d" xmlns:o="urn:schemas-microsoft-com:office:office" xmlns:r="http://schemas.openxmlformats.org/officeDocument/2006/relationships" xmlns:m="http://schemas.openxmlformats.org/officeDocument/2006/math" xmlns:v="urn:schemas-microsoft-com:vml" xmlns:wp14="http://schemas.microsoft.com/office/word/2010/wordprocessingDrawing" xmlns:wp="http://schemas.openxmlformats.org/drawingml/2006/wordprocessingDrawing" xmlns:w10="urn:schemas-microsoft-com:office:word" xmlns:w="http://schemas.openxmlformats.org/wordprocessingml/2006/main" xmlns:w14="http://schemas.microsoft.com/office/word/2010/wordml" xmlns:w15="http://schemas.microsoft.com/office/word/2012/wordml" xmlns:w16cid="http://schemas.microsoft.com/office/word/2016/wordml/cid" xmlns:w16se="http://schemas.microsoft.com/office/word/2015/wordml/symex" xmlns:wpg="http://schemas.microsoft.com/office/word/2010/wordprocessingGroup" xmlns:wpi="http://schemas.microsoft.com/office/word/2010/wordprocessingInk" xmlns:wne="http://schemas.microsoft.com/office/word/2006/wordml" xmlns:wps="http://schemas.microsoft.com/office/word/2010/wordprocessingShape" mc:Ignorable="w14 w15 w16se w16cid wp14">
   <w:abstractNum w:abstractNumId="0" w15:restartNumberingAfterBreak="0">
     <w:nsid w:val="08887B38"/>
     <w:multiLevelType w:val="hybridMultilevel"/>
@@ -7625,7 +7732,7 @@
 </file>
 
 <file path=word/styles.xml><?xml version="1.0" encoding="utf-8"?>
-<w:styles xmlns:mc="http://schemas.openxmlformats.org/markup-compatibility/2006" xmlns:r="http://schemas.openxmlformats.org/officeDocument/2006/relationships" xmlns:w="http://schemas.openxmlformats.org/wordprocessingml/2006/main" xmlns:w14="http://schemas.microsoft.com/office/word/2010/wordml" xmlns:w15="http://schemas.microsoft.com/office/word/2012/wordml" xmlns:w16cex="http://schemas.microsoft.com/office/word/2018/wordml/cex" xmlns:w16cid="http://schemas.microsoft.com/office/word/2016/wordml/cid" xmlns:w16="http://schemas.microsoft.com/office/word/2018/wordml" xmlns:w16sdtdh="http://schemas.microsoft.com/office/word/2020/wordml/sdtdatahash" xmlns:w16se="http://schemas.microsoft.com/office/word/2015/wordml/symex" mc:Ignorable="w14 w15 w16se w16cid w16 w16cex w16sdtdh">
+<w:styles xmlns:mc="http://schemas.openxmlformats.org/markup-compatibility/2006" xmlns:r="http://schemas.openxmlformats.org/officeDocument/2006/relationships" xmlns:w="http://schemas.openxmlformats.org/wordprocessingml/2006/main" xmlns:w14="http://schemas.microsoft.com/office/word/2010/wordml" xmlns:w15="http://schemas.microsoft.com/office/word/2012/wordml" xmlns:w16cid="http://schemas.microsoft.com/office/word/2016/wordml/cid" xmlns:w16se="http://schemas.microsoft.com/office/word/2015/wordml/symex" mc:Ignorable="w14 w15 w16se w16cid">
   <w:docDefaults>
     <w:rPrDefault>
       <w:rPr>
@@ -7641,7 +7748,7 @@
       </w:pPr>
     </w:pPrDefault>
   </w:docDefaults>
-  <w:latentStyles w:defLockedState="0" w:defUIPriority="99" w:defSemiHidden="0" w:defUnhideWhenUsed="0" w:defQFormat="0" w:count="376">
+  <w:latentStyles w:defLockedState="0" w:defUIPriority="99" w:defSemiHidden="0" w:defUnhideWhenUsed="0" w:defQFormat="0" w:count="375">
     <w:lsdException w:name="Normal" w:uiPriority="0" w:qFormat="1"/>
     <w:lsdException w:name="heading 1" w:uiPriority="9" w:qFormat="1"/>
     <w:lsdException w:name="heading 2" w:semiHidden="1" w:uiPriority="9" w:unhideWhenUsed="1" w:qFormat="1"/>
@@ -8017,7 +8124,6 @@
     <w:lsdException w:name="Smart Hyperlink" w:semiHidden="1" w:unhideWhenUsed="1"/>
     <w:lsdException w:name="Hashtag" w:semiHidden="1" w:unhideWhenUsed="1"/>
     <w:lsdException w:name="Unresolved Mention" w:semiHidden="1" w:unhideWhenUsed="1"/>
-    <w:lsdException w:name="Smart Link" w:semiHidden="1" w:unhideWhenUsed="1"/>
   </w:latentStyles>
   <w:style w:type="paragraph" w:default="1" w:styleId="a">
     <w:name w:val="Normal"/>

</xml_diff>